<commit_message>
edit report by taher
</commit_message>
<xml_diff>
--- a/Examination-portal Report.docx
+++ b/Examination-portal Report.docx
@@ -153,13 +153,31 @@
           <w:szCs w:val="24"/>
         </w:rPr>
       </w:pPr>
-      <w:r>
-        <w:rPr>
-          <w:sz w:val="32"/>
-          <w:szCs w:val="24"/>
-        </w:rPr>
-        <w:t>Abhay Singh Hada</w:t>
-      </w:r>
+      <w:proofErr w:type="spellStart"/>
+      <w:r>
+        <w:rPr>
+          <w:sz w:val="32"/>
+          <w:szCs w:val="24"/>
+        </w:rPr>
+        <w:t>Abhay</w:t>
+      </w:r>
+      <w:proofErr w:type="spellEnd"/>
+      <w:r>
+        <w:rPr>
+          <w:sz w:val="32"/>
+          <w:szCs w:val="24"/>
+        </w:rPr>
+        <w:t xml:space="preserve"> Singh </w:t>
+      </w:r>
+      <w:proofErr w:type="spellStart"/>
+      <w:r>
+        <w:rPr>
+          <w:sz w:val="32"/>
+          <w:szCs w:val="24"/>
+        </w:rPr>
+        <w:t>Hada</w:t>
+      </w:r>
+      <w:proofErr w:type="spellEnd"/>
     </w:p>
     <w:p>
       <w:pPr>
@@ -227,7 +245,23 @@
           <w:sz w:val="32"/>
           <w:szCs w:val="28"/>
         </w:rPr>
-        <w:t xml:space="preserve">Mr. Sanjay Rathor </w:t>
+        <w:t xml:space="preserve">Mr. Sanjay </w:t>
+      </w:r>
+      <w:proofErr w:type="spellStart"/>
+      <w:r>
+        <w:rPr>
+          <w:sz w:val="32"/>
+          <w:szCs w:val="28"/>
+        </w:rPr>
+        <w:t>Rathor</w:t>
+      </w:r>
+      <w:proofErr w:type="spellEnd"/>
+      <w:r>
+        <w:rPr>
+          <w:sz w:val="32"/>
+          <w:szCs w:val="28"/>
+        </w:rPr>
+        <w:t xml:space="preserve"> </w:t>
       </w:r>
     </w:p>
     <w:p>
@@ -245,7 +279,23 @@
           <w:sz w:val="32"/>
           <w:szCs w:val="28"/>
         </w:rPr>
-        <w:t>Mr. Ankush Sharma</w:t>
+        <w:t xml:space="preserve">Mr. </w:t>
+      </w:r>
+      <w:proofErr w:type="spellStart"/>
+      <w:r>
+        <w:rPr>
+          <w:sz w:val="32"/>
+          <w:szCs w:val="28"/>
+        </w:rPr>
+        <w:t>Ankush</w:t>
+      </w:r>
+      <w:proofErr w:type="spellEnd"/>
+      <w:r>
+        <w:rPr>
+          <w:sz w:val="32"/>
+          <w:szCs w:val="28"/>
+        </w:rPr>
+        <w:t xml:space="preserve"> Sharma</w:t>
       </w:r>
     </w:p>
     <w:p>
@@ -328,14 +378,23 @@
           <w:sz w:val="32"/>
           <w:szCs w:val="28"/>
         </w:rPr>
-        <w:t>Grass Solution Pvt. Ltd.</w:t>
-      </w:r>
-      <w:r>
-        <w:rPr>
-          <w:sz w:val="32"/>
-          <w:szCs w:val="28"/>
-        </w:rPr>
-        <w:t xml:space="preserve"> </w:t>
+        <w:t xml:space="preserve">Grass Solution </w:t>
+      </w:r>
+      <w:proofErr w:type="spellStart"/>
+      <w:r>
+        <w:rPr>
+          <w:sz w:val="32"/>
+          <w:szCs w:val="28"/>
+        </w:rPr>
+        <w:t>Pvt.</w:t>
+      </w:r>
+      <w:proofErr w:type="spellEnd"/>
+      <w:r>
+        <w:rPr>
+          <w:sz w:val="32"/>
+          <w:szCs w:val="28"/>
+        </w:rPr>
+        <w:t xml:space="preserve"> Ltd. </w:t>
       </w:r>
     </w:p>
     <w:p>
@@ -389,25 +448,7 @@
           <w:szCs w:val="24"/>
           <w:u w:val="single"/>
         </w:rPr>
-        <w:t>C</w:t>
-      </w:r>
-      <w:r>
-        <w:rPr>
-          <w:b/>
-          <w:sz w:val="32"/>
-          <w:szCs w:val="24"/>
-          <w:u w:val="single"/>
-        </w:rPr>
-        <w:t>ollege</w:t>
-      </w:r>
-      <w:r>
-        <w:rPr>
-          <w:b/>
-          <w:sz w:val="32"/>
-          <w:szCs w:val="24"/>
-          <w:u w:val="single"/>
-        </w:rPr>
-        <w:t xml:space="preserve"> Name</w:t>
+        <w:t>College Name</w:t>
       </w:r>
     </w:p>
     <w:p>
@@ -442,10 +483,33 @@
           <w:sz w:val="32"/>
           <w:szCs w:val="28"/>
         </w:rPr>
-        <w:t xml:space="preserve">Career Point University, Alaniya , Kota </w:t>
-      </w:r>
-      <w:bookmarkStart w:id="0" w:name="_GoBack"/>
-      <w:bookmarkEnd w:id="0"/>
+        <w:t xml:space="preserve">Career Point University, </w:t>
+      </w:r>
+      <w:proofErr w:type="spellStart"/>
+      <w:proofErr w:type="gramStart"/>
+      <w:r>
+        <w:rPr>
+          <w:sz w:val="32"/>
+          <w:szCs w:val="28"/>
+        </w:rPr>
+        <w:t>Alaniya</w:t>
+      </w:r>
+      <w:proofErr w:type="spellEnd"/>
+      <w:r>
+        <w:rPr>
+          <w:sz w:val="32"/>
+          <w:szCs w:val="28"/>
+        </w:rPr>
+        <w:t xml:space="preserve"> ,</w:t>
+      </w:r>
+      <w:proofErr w:type="gramEnd"/>
+      <w:r>
+        <w:rPr>
+          <w:sz w:val="32"/>
+          <w:szCs w:val="28"/>
+        </w:rPr>
+        <w:t xml:space="preserve"> Kota </w:t>
+      </w:r>
       <w:r>
         <w:rPr>
           <w:b/>
@@ -696,10 +760,6 @@
     <w:p>
       <w:pPr>
         <w:pStyle w:val="ListParagraph"/>
-        <w:tabs>
-          <w:tab w:val="left" w:pos="1440"/>
-        </w:tabs>
-        <w:ind w:left="928"/>
         <w:rPr>
           <w:b/>
           <w:sz w:val="24"/>
@@ -729,114 +789,17 @@
           <w:sz w:val="24"/>
           <w:szCs w:val="24"/>
         </w:rPr>
-        <w:t>Description of Modules</w:t>
-      </w:r>
-    </w:p>
-    <w:p>
-      <w:pPr>
-        <w:pStyle w:val="ListParagraph"/>
+        <w:t xml:space="preserve">Website </w:t>
+      </w:r>
+      <w:bookmarkStart w:id="0" w:name="_GoBack"/>
+      <w:bookmarkEnd w:id="0"/>
+      <w:r>
         <w:rPr>
           <w:b/>
           <w:sz w:val="24"/>
           <w:szCs w:val="24"/>
         </w:rPr>
-      </w:pPr>
-    </w:p>
-    <w:p>
-      <w:pPr>
-        <w:pStyle w:val="ListParagraph"/>
-        <w:numPr>
-          <w:ilvl w:val="0"/>
-          <w:numId w:val="1"/>
-        </w:numPr>
-        <w:tabs>
-          <w:tab w:val="left" w:pos="1440"/>
-        </w:tabs>
-        <w:rPr>
-          <w:b/>
-          <w:sz w:val="24"/>
-          <w:szCs w:val="24"/>
-        </w:rPr>
-      </w:pPr>
-      <w:r>
-        <w:rPr>
-          <w:b/>
-          <w:sz w:val="24"/>
-          <w:szCs w:val="24"/>
-        </w:rPr>
-        <w:t>ER Diagram</w:t>
-      </w:r>
-    </w:p>
-    <w:p>
-      <w:pPr>
-        <w:tabs>
-          <w:tab w:val="left" w:pos="1440"/>
-        </w:tabs>
-        <w:rPr>
-          <w:b/>
-          <w:sz w:val="24"/>
-          <w:szCs w:val="24"/>
-        </w:rPr>
-      </w:pPr>
-    </w:p>
-    <w:p>
-      <w:pPr>
-        <w:pStyle w:val="ListParagraph"/>
-        <w:numPr>
-          <w:ilvl w:val="0"/>
-          <w:numId w:val="1"/>
-        </w:numPr>
-        <w:tabs>
-          <w:tab w:val="left" w:pos="1440"/>
-        </w:tabs>
-        <w:rPr>
-          <w:b/>
-          <w:sz w:val="24"/>
-          <w:szCs w:val="24"/>
-        </w:rPr>
-      </w:pPr>
-      <w:r>
-        <w:rPr>
-          <w:b/>
-          <w:sz w:val="24"/>
-          <w:szCs w:val="24"/>
-        </w:rPr>
-        <w:t>Database</w:t>
-      </w:r>
-    </w:p>
-    <w:p>
-      <w:pPr>
-        <w:pStyle w:val="ListParagraph"/>
-        <w:rPr>
-          <w:b/>
-          <w:sz w:val="24"/>
-          <w:szCs w:val="24"/>
-        </w:rPr>
-      </w:pPr>
-    </w:p>
-    <w:p>
-      <w:pPr>
-        <w:pStyle w:val="ListParagraph"/>
-        <w:numPr>
-          <w:ilvl w:val="0"/>
-          <w:numId w:val="1"/>
-        </w:numPr>
-        <w:tabs>
-          <w:tab w:val="left" w:pos="1440"/>
-        </w:tabs>
-        <w:rPr>
-          <w:b/>
-          <w:sz w:val="24"/>
-          <w:szCs w:val="24"/>
-        </w:rPr>
-      </w:pPr>
-      <w:r>
-        <w:rPr>
-          <w:b/>
-          <w:sz w:val="24"/>
-          <w:szCs w:val="24"/>
-        </w:rPr>
-        <w:t>Input/Output Design</w:t>
+        <w:t xml:space="preserve"> Design</w:t>
       </w:r>
     </w:p>
     <w:p>
@@ -1086,7 +1049,6 @@
           <w:sz w:val="40"/>
           <w:szCs w:val="40"/>
         </w:rPr>
-        <w:lastRenderedPageBreak/>
         <w:t>INTRODUCTION</w:t>
       </w:r>
     </w:p>
@@ -1127,6 +1089,7 @@
           <w:szCs w:val="28"/>
           <w:lang w:val="en-US"/>
         </w:rPr>
+        <w:lastRenderedPageBreak/>
         <w:t xml:space="preserve">Today Online Examination System has become a fast growing examination method because of its speed and accuracy. </w:t>
       </w:r>
       <w:r>
@@ -1154,13 +1117,23 @@
         </w:rPr>
         <w:t>I</w:t>
       </w:r>
-      <w:r>
-        <w:rPr>
-          <w:sz w:val="28"/>
-          <w:szCs w:val="28"/>
-          <w:lang w:val="en-US"/>
-        </w:rPr>
-        <w:t xml:space="preserve">t </w:t>
+      <w:proofErr w:type="spellStart"/>
+      <w:r>
+        <w:rPr>
+          <w:sz w:val="28"/>
+          <w:szCs w:val="28"/>
+          <w:lang w:val="en-US"/>
+        </w:rPr>
+        <w:t>t</w:t>
+      </w:r>
+      <w:proofErr w:type="spellEnd"/>
+      <w:r>
+        <w:rPr>
+          <w:sz w:val="28"/>
+          <w:szCs w:val="28"/>
+          <w:lang w:val="en-US"/>
+        </w:rPr>
+        <w:t xml:space="preserve"> </w:t>
       </w:r>
       <w:r>
         <w:rPr>
@@ -1379,7 +1352,6 @@
           <w:szCs w:val="40"/>
           <w:lang w:val="en-US"/>
         </w:rPr>
-        <w:lastRenderedPageBreak/>
         <w:t>OBJECTIVES</w:t>
       </w:r>
     </w:p>
@@ -1414,6 +1386,7 @@
           <w:szCs w:val="28"/>
           <w:lang w:val="en-US"/>
         </w:rPr>
+        <w:lastRenderedPageBreak/>
         <w:t>To provide registration for student done by themselves.</w:t>
       </w:r>
     </w:p>
@@ -1884,7 +1857,6 @@
           <w:sz w:val="40"/>
           <w:szCs w:val="40"/>
         </w:rPr>
-        <w:lastRenderedPageBreak/>
         <w:t>SCOPE</w:t>
       </w:r>
     </w:p>
@@ -1928,6 +1900,7 @@
           <w:szCs w:val="28"/>
           <w:lang w:val="en-US"/>
         </w:rPr>
+        <w:lastRenderedPageBreak/>
         <w:t>This can be used anywhere any time as it is a web based application</w:t>
       </w:r>
       <w:r>
@@ -2099,7 +2072,6 @@
           <w:sz w:val="40"/>
           <w:szCs w:val="40"/>
         </w:rPr>
-        <w:lastRenderedPageBreak/>
         <w:t>Feasibility</w:t>
       </w:r>
     </w:p>
@@ -2126,6 +2098,7 @@
           <w:sz w:val="28"/>
           <w:szCs w:val="28"/>
         </w:rPr>
+        <w:lastRenderedPageBreak/>
         <w:t>The feasibility study of any system is mainly intendent to study and analyse the proposed system and to decide whether the system under consideration will be viable or not after implementation.</w:t>
       </w:r>
       <w:r>
@@ -2522,6 +2495,7 @@
           <w:szCs w:val="28"/>
         </w:rPr>
       </w:pPr>
+      <w:proofErr w:type="spellStart"/>
       <w:r>
         <w:rPr>
           <w:b/>
@@ -2538,6 +2512,7 @@
         </w:rPr>
         <w:t>al</w:t>
       </w:r>
+      <w:proofErr w:type="spellEnd"/>
       <w:r>
         <w:rPr>
           <w:b/>
@@ -2896,7 +2871,25 @@
           <w:szCs w:val="28"/>
           <w:lang w:val="en-US"/>
         </w:rPr>
-        <w:t xml:space="preserve"> CSS3 , JS , Angular , Typescript , Bootstrap 3</w:t>
+        <w:t xml:space="preserve"> </w:t>
+      </w:r>
+      <w:proofErr w:type="gramStart"/>
+      <w:r>
+        <w:rPr>
+          <w:sz w:val="28"/>
+          <w:szCs w:val="28"/>
+          <w:lang w:val="en-US"/>
+        </w:rPr>
+        <w:t>CSS3 ,</w:t>
+      </w:r>
+      <w:proofErr w:type="gramEnd"/>
+      <w:r>
+        <w:rPr>
+          <w:sz w:val="28"/>
+          <w:szCs w:val="28"/>
+          <w:lang w:val="en-US"/>
+        </w:rPr>
+        <w:t xml:space="preserve"> JS , Angular , Typescript , Bootstrap 3</w:t>
       </w:r>
     </w:p>
     <w:p>
@@ -2925,7 +2918,25 @@
           <w:szCs w:val="28"/>
           <w:lang w:val="en-US"/>
         </w:rPr>
-        <w:t xml:space="preserve">        : JavaScript , Express.JS , Node.JS</w:t>
+        <w:t xml:space="preserve">        : </w:t>
+      </w:r>
+      <w:proofErr w:type="gramStart"/>
+      <w:r>
+        <w:rPr>
+          <w:sz w:val="28"/>
+          <w:szCs w:val="28"/>
+          <w:lang w:val="en-US"/>
+        </w:rPr>
+        <w:t>JavaScript ,</w:t>
+      </w:r>
+      <w:proofErr w:type="gramEnd"/>
+      <w:r>
+        <w:rPr>
+          <w:sz w:val="28"/>
+          <w:szCs w:val="28"/>
+          <w:lang w:val="en-US"/>
+        </w:rPr>
+        <w:t xml:space="preserve"> Express.JS , Node.JS</w:t>
       </w:r>
     </w:p>
     <w:p>
@@ -2954,7 +2965,25 @@
           <w:szCs w:val="28"/>
           <w:lang w:val="en-US"/>
         </w:rPr>
-        <w:t xml:space="preserve">         :MONGO DB</w:t>
+        <w:t xml:space="preserve">         </w:t>
+      </w:r>
+      <w:proofErr w:type="gramStart"/>
+      <w:r>
+        <w:rPr>
+          <w:sz w:val="28"/>
+          <w:szCs w:val="28"/>
+          <w:lang w:val="en-US"/>
+        </w:rPr>
+        <w:t>:MONGO</w:t>
+      </w:r>
+      <w:proofErr w:type="gramEnd"/>
+      <w:r>
+        <w:rPr>
+          <w:sz w:val="28"/>
+          <w:szCs w:val="28"/>
+          <w:lang w:val="en-US"/>
+        </w:rPr>
+        <w:t xml:space="preserve"> DB</w:t>
       </w:r>
     </w:p>
     <w:p>
@@ -2991,15 +3020,33 @@
           <w:szCs w:val="28"/>
           <w:lang w:val="en-IN"/>
         </w:rPr>
-        <w:t xml:space="preserve"> :</w:t>
-      </w:r>
-      <w:r>
-        <w:rPr>
-          <w:sz w:val="28"/>
-          <w:szCs w:val="28"/>
-          <w:lang w:val="en-US"/>
-        </w:rPr>
-        <w:t>VS Code</w:t>
+        <w:t xml:space="preserve"> </w:t>
+      </w:r>
+      <w:proofErr w:type="gramStart"/>
+      <w:r>
+        <w:rPr>
+          <w:sz w:val="28"/>
+          <w:szCs w:val="28"/>
+          <w:lang w:val="en-IN"/>
+        </w:rPr>
+        <w:t>:</w:t>
+      </w:r>
+      <w:r>
+        <w:rPr>
+          <w:sz w:val="28"/>
+          <w:szCs w:val="28"/>
+          <w:lang w:val="en-US"/>
+        </w:rPr>
+        <w:t>VS</w:t>
+      </w:r>
+      <w:proofErr w:type="gramEnd"/>
+      <w:r>
+        <w:rPr>
+          <w:sz w:val="28"/>
+          <w:szCs w:val="28"/>
+          <w:lang w:val="en-US"/>
+        </w:rPr>
+        <w:t xml:space="preserve"> Code</w:t>
       </w:r>
     </w:p>
     <w:p>
@@ -3112,7 +3159,25 @@
           <w:szCs w:val="28"/>
           <w:lang w:val="en-US"/>
         </w:rPr>
-        <w:t>Any web browser (Chrome, Firefox, Opera etc)</w:t>
+        <w:t xml:space="preserve">Any web browser (Chrome, Firefox, Opera </w:t>
+      </w:r>
+      <w:proofErr w:type="spellStart"/>
+      <w:r>
+        <w:rPr>
+          <w:sz w:val="28"/>
+          <w:szCs w:val="28"/>
+          <w:lang w:val="en-US"/>
+        </w:rPr>
+        <w:t>etc</w:t>
+      </w:r>
+      <w:proofErr w:type="spellEnd"/>
+      <w:r>
+        <w:rPr>
+          <w:sz w:val="28"/>
+          <w:szCs w:val="28"/>
+          <w:lang w:val="en-US"/>
+        </w:rPr>
+        <w:t>)</w:t>
       </w:r>
     </w:p>
     <w:p>
@@ -3489,7 +3554,6 @@
           <w:sz w:val="40"/>
           <w:szCs w:val="32"/>
         </w:rPr>
-        <w:lastRenderedPageBreak/>
         <w:tab/>
       </w:r>
       <w:r>
@@ -3538,6 +3602,7 @@
           <w:u w:val="single"/>
           <w:lang w:val="en-IN" w:eastAsia="en-IN"/>
         </w:rPr>
+        <w:lastRenderedPageBreak/>
         <w:drawing>
           <wp:inline distT="0" distB="0" distL="0" distR="0" wp14:anchorId="07953D06" wp14:editId="16F7503E">
             <wp:extent cx="5943600" cy="3069590"/>
@@ -5779,7 +5844,7 @@
 </file>
 
 <file path=customXml/itemProps1.xml><?xml version="1.0" encoding="utf-8"?>
-<ds:datastoreItem xmlns:ds="http://schemas.openxmlformats.org/officeDocument/2006/customXml" ds:itemID="{E92E5275-F9EC-4C2A-B24D-B3423BE4981B}">
+<ds:datastoreItem xmlns:ds="http://schemas.openxmlformats.org/officeDocument/2006/customXml" ds:itemID="{10D80685-31A7-492F-876F-8238CC783CB9}">
   <ds:schemaRefs>
     <ds:schemaRef ds:uri="http://schemas.openxmlformats.org/officeDocument/2006/bibliography"/>
   </ds:schemaRefs>

</xml_diff>